<commit_message>
Updated Weeks 3, 4
</commit_message>
<xml_diff>
--- a/Review/Week 3.docx
+++ b/Review/Week 3.docx
@@ -448,6 +448,7 @@
         </w:rPr>
         <w:t xml:space="preserve">h(x) = </w:t>
       </w:r>
+      <w:proofErr w:type="spellStart"/>
       <w:r>
         <w:rPr>
           <w:rFonts w:cstheme="minorHAnsi"/>
@@ -466,7 +467,14 @@
         <w:rPr>
           <w:lang w:val="en-US"/>
         </w:rPr>
-        <w:t xml:space="preserve">x </w:t>
+        <w:t>x</w:t>
+      </w:r>
+      <w:proofErr w:type="spellEnd"/>
+      <w:r>
+        <w:rPr>
+          <w:lang w:val="en-US"/>
+        </w:rPr>
+        <w:t xml:space="preserve"> </w:t>
       </w:r>
       <w:r>
         <w:rPr>
@@ -480,6 +488,7 @@
         </w:rPr>
         <w:t xml:space="preserve"> g(</w:t>
       </w:r>
+      <w:proofErr w:type="spellStart"/>
       <w:r>
         <w:rPr>
           <w:rFonts w:cstheme="minorHAnsi"/>
@@ -498,7 +507,14 @@
         <w:rPr>
           <w:lang w:val="en-US"/>
         </w:rPr>
-        <w:t>x)</w:t>
+        <w:t>x</w:t>
+      </w:r>
+      <w:proofErr w:type="spellEnd"/>
+      <w:r>
+        <w:rPr>
+          <w:lang w:val="en-US"/>
+        </w:rPr>
+        <w:t>)</w:t>
       </w:r>
     </w:p>
     <w:p>
@@ -790,6 +806,7 @@
         </w:rPr>
         <w:t xml:space="preserve">h(x) = </w:t>
       </w:r>
+      <w:proofErr w:type="gramStart"/>
       <w:r>
         <w:rPr>
           <w:lang w:val="en-US"/>
@@ -800,7 +817,14 @@
         <w:rPr>
           <w:lang w:val="en-US"/>
         </w:rPr>
-        <w:t xml:space="preserve">(y = 1|x; </w:t>
+        <w:t>(</w:t>
+      </w:r>
+      <w:proofErr w:type="gramEnd"/>
+      <w:r>
+        <w:rPr>
+          <w:lang w:val="en-US"/>
+        </w:rPr>
+        <w:t xml:space="preserve">y = 1|x; </w:t>
       </w:r>
       <w:r>
         <w:rPr>
@@ -935,6 +959,15 @@
     </w:p>
     <w:p>
       <w:pPr>
+        <w:rPr>
+          <w:sz w:val="10"/>
+          <w:szCs w:val="10"/>
+          <w:lang w:val="en-US"/>
+        </w:rPr>
+      </w:pPr>
+    </w:p>
+    <w:p>
+      <w:pPr>
         <w:pStyle w:val="Subtitle"/>
         <w:numPr>
           <w:ilvl w:val="0"/>
@@ -969,7 +1002,21 @@
         <w:rPr>
           <w:lang w:val="en-US"/>
         </w:rPr>
-        <w:t>independent of dataset for now; later on: how to fit parameters using data</w:t>
+        <w:t xml:space="preserve">independent of dataset for now; </w:t>
+      </w:r>
+      <w:proofErr w:type="gramStart"/>
+      <w:r>
+        <w:rPr>
+          <w:lang w:val="en-US"/>
+        </w:rPr>
+        <w:t>later on</w:t>
+      </w:r>
+      <w:proofErr w:type="gramEnd"/>
+      <w:r>
+        <w:rPr>
+          <w:lang w:val="en-US"/>
+        </w:rPr>
+        <w:t>: how to fit parameters using data</w:t>
       </w:r>
     </w:p>
     <w:p>
@@ -1471,6 +1518,15 @@
     </w:p>
     <w:p>
       <w:pPr>
+        <w:rPr>
+          <w:sz w:val="10"/>
+          <w:szCs w:val="10"/>
+          <w:lang w:val="en-US"/>
+        </w:rPr>
+      </w:pPr>
+    </w:p>
+    <w:p>
+      <w:pPr>
         <w:pStyle w:val="Subtitle"/>
         <w:numPr>
           <w:ilvl w:val="0"/>
@@ -1742,6 +1798,15 @@
     </w:p>
     <w:p>
       <w:pPr>
+        <w:rPr>
+          <w:sz w:val="10"/>
+          <w:szCs w:val="10"/>
+          <w:lang w:val="en-US"/>
+        </w:rPr>
+      </w:pPr>
+    </w:p>
+    <w:p>
+      <w:pPr>
         <w:pStyle w:val="Subtitle"/>
         <w:numPr>
           <w:ilvl w:val="0"/>
@@ -2500,6 +2565,15 @@
     </w:p>
     <w:p>
       <w:pPr>
+        <w:rPr>
+          <w:sz w:val="10"/>
+          <w:szCs w:val="10"/>
+          <w:lang w:val="en-US"/>
+        </w:rPr>
+      </w:pPr>
+    </w:p>
+    <w:p>
+      <w:pPr>
         <w:pStyle w:val="Subtitle"/>
         <w:numPr>
           <w:ilvl w:val="0"/>
@@ -2705,6 +2779,15 @@
     </w:p>
     <w:p>
       <w:pPr>
+        <w:rPr>
+          <w:sz w:val="10"/>
+          <w:szCs w:val="10"/>
+          <w:lang w:val="en-US"/>
+        </w:rPr>
+      </w:pPr>
+    </w:p>
+    <w:p>
+      <w:pPr>
         <w:pStyle w:val="Subtitle"/>
         <w:numPr>
           <w:ilvl w:val="0"/>
@@ -2938,6 +3021,15 @@
           </wp:inline>
         </w:drawing>
       </w:r>
+    </w:p>
+    <w:p>
+      <w:pPr>
+        <w:rPr>
+          <w:sz w:val="10"/>
+          <w:szCs w:val="10"/>
+          <w:lang w:val="en-US"/>
+        </w:rPr>
+      </w:pPr>
     </w:p>
     <w:p>
       <w:pPr>

</xml_diff>